<commit_message>
enemies and player skins
</commit_message>
<xml_diff>
--- a/TP4.docx
+++ b/TP4.docx
@@ -678,13 +678,13 @@
         <w:rPr>
           <w:color w:val="4472C4" w:themeColor="accent1"/>
         </w:rPr>
-        <w:t xml:space="preserve">Permettre maintenant à l’Alien de descendre légèrement lorsqu’il a fait un aller-retour du canevas sans avoir été touché. </w:t>
-      </w:r>
-      <w:r>
-        <w:rPr>
-          <w:color w:val="70AD47" w:themeColor="accent6"/>
-        </w:rPr>
-        <w:t>Si l’Alien, à force de descendre, arrive suffisamment bas pour toucher le vaisseau, le vaisseau est détruit et la partie est perdue.</w:t>
+        <w:t xml:space="preserve">Permettre maintenant à l’Alien de descendre légèrement lorsqu’il a fait un aller-retour du canevas sans avoir été </w:t>
+      </w:r>
+      <w:r>
+        <w:rPr>
+          <w:color w:val="4472C4" w:themeColor="accent1"/>
+        </w:rPr>
+        <w:t>touché. Si l’Alien, à force de descendre, arrive suffisamment bas pour toucher le vaisseau, le vaisseau est détruit et la partie est perdue.</w:t>
       </w:r>
     </w:p>
     <w:p>
@@ -785,12 +785,12 @@
         </w:numPr>
         <w:ind w:right="0" w:hanging="197"/>
         <w:rPr>
-          <w:color w:val="70AD47" w:themeColor="accent6"/>
-        </w:rPr>
-      </w:pPr>
-      <w:r>
-        <w:rPr>
-          <w:color w:val="70AD47" w:themeColor="accent6"/>
+          <w:color w:val="4472C4" w:themeColor="accent1"/>
+        </w:rPr>
+      </w:pPr>
+      <w:r>
+        <w:rPr>
+          <w:color w:val="4472C4" w:themeColor="accent1"/>
         </w:rPr>
         <w:t>Transformer les formes simples du vaisseau et des Aliens en les remplaçant, soit par des images, soit par des formes plus complexes. On pourra naturellement créer une fonction pour cela.</w:t>
       </w:r>

</xml_diff>